<commit_message>
partial completion of report for Project3 - init report for Project4
</commit_message>
<xml_diff>
--- a/asafi-ergasia2/report.docx
+++ b/asafi-ergasia2/report.docx
@@ -579,7 +579,7 @@
           <w:r>
             <w:fldChar w:fldCharType="separate"/>
           </w:r>
-          <w:hyperlink w:anchor="_Toc14595121" w:history="1">
+          <w:hyperlink w:anchor="_Toc14653090" w:history="1">
             <w:r>
               <w:rPr>
                 <w:rStyle w:val="-"/>
@@ -606,7 +606,7 @@
                 <w:noProof/>
                 <w:webHidden/>
               </w:rPr>
-              <w:instrText xml:space="preserve"> PAGEREF _Toc14595121 \h </w:instrText>
+              <w:instrText xml:space="preserve"> PAGEREF _Toc14653090 \h </w:instrText>
             </w:r>
             <w:r>
               <w:rPr>
@@ -647,7 +647,7 @@
               <w:szCs w:val="22"/>
             </w:rPr>
           </w:pPr>
-          <w:hyperlink w:anchor="_Toc14595122" w:history="1">
+          <w:hyperlink w:anchor="_Toc14653091" w:history="1">
             <w:r>
               <w:rPr>
                 <w:rStyle w:val="-"/>
@@ -674,7 +674,7 @@
                 <w:noProof/>
                 <w:webHidden/>
               </w:rPr>
-              <w:instrText xml:space="preserve"> PAGEREF _Toc14595122 \h </w:instrText>
+              <w:instrText xml:space="preserve"> PAGEREF _Toc14653091 \h </w:instrText>
             </w:r>
             <w:r>
               <w:rPr>
@@ -715,7 +715,7 @@
               <w:szCs w:val="22"/>
             </w:rPr>
           </w:pPr>
-          <w:hyperlink w:anchor="_Toc14595123" w:history="1">
+          <w:hyperlink w:anchor="_Toc14653092" w:history="1">
             <w:r>
               <w:rPr>
                 <w:rStyle w:val="-"/>
@@ -742,7 +742,7 @@
                 <w:noProof/>
                 <w:webHidden/>
               </w:rPr>
-              <w:instrText xml:space="preserve"> PAGEREF _Toc14595123 \h </w:instrText>
+              <w:instrText xml:space="preserve"> PAGEREF _Toc14653092 \h </w:instrText>
             </w:r>
             <w:r>
               <w:rPr>
@@ -783,7 +783,7 @@
               <w:szCs w:val="22"/>
             </w:rPr>
           </w:pPr>
-          <w:hyperlink w:anchor="_Toc14595124" w:history="1">
+          <w:hyperlink w:anchor="_Toc14653093" w:history="1">
             <w:r>
               <w:rPr>
                 <w:rStyle w:val="-"/>
@@ -810,7 +810,7 @@
                 <w:noProof/>
                 <w:webHidden/>
               </w:rPr>
-              <w:instrText xml:space="preserve"> PAGEREF _Toc14595124 \h </w:instrText>
+              <w:instrText xml:space="preserve"> PAGEREF _Toc14653093 \h </w:instrText>
             </w:r>
             <w:r>
               <w:rPr>
@@ -851,7 +851,7 @@
               <w:szCs w:val="22"/>
             </w:rPr>
           </w:pPr>
-          <w:hyperlink w:anchor="_Toc14595125" w:history="1">
+          <w:hyperlink w:anchor="_Toc14653094" w:history="1">
             <w:r>
               <w:rPr>
                 <w:rStyle w:val="-"/>
@@ -878,7 +878,7 @@
                 <w:noProof/>
                 <w:webHidden/>
               </w:rPr>
-              <w:instrText xml:space="preserve"> PAGEREF _Toc14595125 \h </w:instrText>
+              <w:instrText xml:space="preserve"> PAGEREF _Toc14653094 \h </w:instrText>
             </w:r>
             <w:r>
               <w:rPr>
@@ -919,7 +919,7 @@
               <w:szCs w:val="22"/>
             </w:rPr>
           </w:pPr>
-          <w:hyperlink w:anchor="_Toc14595126" w:history="1">
+          <w:hyperlink w:anchor="_Toc14653095" w:history="1">
             <w:r>
               <w:rPr>
                 <w:rStyle w:val="-"/>
@@ -946,7 +946,7 @@
                 <w:noProof/>
                 <w:webHidden/>
               </w:rPr>
-              <w:instrText xml:space="preserve"> PAGEREF _Toc14595126 \h </w:instrText>
+              <w:instrText xml:space="preserve"> PAGEREF _Toc14653095 \h </w:instrText>
             </w:r>
             <w:r>
               <w:rPr>
@@ -987,7 +987,7 @@
               <w:szCs w:val="22"/>
             </w:rPr>
           </w:pPr>
-          <w:hyperlink w:anchor="_Toc14595127" w:history="1">
+          <w:hyperlink w:anchor="_Toc14653096" w:history="1">
             <w:r>
               <w:rPr>
                 <w:rStyle w:val="-"/>
@@ -1002,21 +1002,6 @@
                 <w:lang w:val="en-US"/>
               </w:rPr>
               <w:t>MATLAB</w:t>
-            </w:r>
-            <w:r>
-              <w:rPr>
-                <w:rStyle w:val="-"/>
-                <w:noProof/>
-              </w:rPr>
-              <w:t xml:space="preserve"> και </w:t>
-            </w:r>
-            <w:r>
-              <w:rPr>
-                <w:rStyle w:val="-"/>
-                <w:noProof/>
-                <w:lang w:val="en-US"/>
-              </w:rPr>
-              <w:t>SIMULINK</w:t>
             </w:r>
             <w:r>
               <w:rPr>
@@ -1037,7 +1022,7 @@
                 <w:noProof/>
                 <w:webHidden/>
               </w:rPr>
-              <w:instrText xml:space="preserve"> PAGEREF _Toc14595127 \h </w:instrText>
+              <w:instrText xml:space="preserve"> PAGEREF _Toc14653096 \h </w:instrText>
             </w:r>
             <w:r>
               <w:rPr>
@@ -1241,7 +1226,7 @@
         <w:pStyle w:val="2"/>
         <w:ind w:left="-993"/>
       </w:pPr>
-      <w:bookmarkStart w:id="0" w:name="_Toc14595121"/>
+      <w:bookmarkStart w:id="0" w:name="_Toc14653090"/>
       <w:r>
         <w:lastRenderedPageBreak/>
         <w:t xml:space="preserve">Περιγραφή του </w:t>
@@ -1414,7 +1399,7 @@
           <v:shape id="_x0000_i1025" type="#_x0000_t75" style="width:42.6pt;height:21pt" o:ole="">
             <v:imagedata r:id="rId9" o:title=""/>
           </v:shape>
-          <o:OLEObject Type="Embed" ProgID="Equation.DSMT4" ShapeID="_x0000_i1025" DrawAspect="Content" ObjectID="_1625228993" r:id="rId10"/>
+          <o:OLEObject Type="Embed" ProgID="Equation.DSMT4" ShapeID="_x0000_i1025" DrawAspect="Content" ObjectID="_1625266343" r:id="rId10"/>
         </w:object>
       </w:r>
     </w:p>
@@ -1449,7 +1434,7 @@
         <w:pStyle w:val="2"/>
         <w:ind w:left="-993"/>
       </w:pPr>
-      <w:bookmarkStart w:id="1" w:name="_Toc14595122"/>
+      <w:bookmarkStart w:id="1" w:name="_Toc14653091"/>
       <w:r>
         <w:lastRenderedPageBreak/>
         <w:t>Μοντελοποίηση του Προβλήματος</w:t>
@@ -1611,7 +1596,7 @@
           <v:shape id="_x0000_i1026" type="#_x0000_t75" style="width:424.8pt;height:41.4pt" o:ole="">
             <v:imagedata r:id="rId12" o:title=""/>
           </v:shape>
-          <o:OLEObject Type="Embed" ProgID="Equation.DSMT4" ShapeID="_x0000_i1026" DrawAspect="Content" ObjectID="_1625228994" r:id="rId13"/>
+          <o:OLEObject Type="Embed" ProgID="Equation.DSMT4" ShapeID="_x0000_i1026" DrawAspect="Content" ObjectID="_1625266344" r:id="rId13"/>
         </w:object>
       </w:r>
     </w:p>
@@ -1643,7 +1628,7 @@
           <v:shape id="_x0000_i1027" type="#_x0000_t75" style="width:274.2pt;height:51.6pt" o:ole="">
             <v:imagedata r:id="rId14" o:title=""/>
           </v:shape>
-          <o:OLEObject Type="Embed" ProgID="Equation.DSMT4" ShapeID="_x0000_i1027" DrawAspect="Content" ObjectID="_1625228995" r:id="rId15"/>
+          <o:OLEObject Type="Embed" ProgID="Equation.DSMT4" ShapeID="_x0000_i1027" DrawAspect="Content" ObjectID="_1625266345" r:id="rId15"/>
         </w:object>
       </w:r>
     </w:p>
@@ -1662,14 +1647,22 @@
           <v:shape id="_x0000_i1028" type="#_x0000_t75" style="width:10.8pt;height:15pt" o:ole="">
             <v:imagedata r:id="rId16" o:title=""/>
           </v:shape>
-          <o:OLEObject Type="Embed" ProgID="Equation.DSMT4" ShapeID="_x0000_i1028" DrawAspect="Content" ObjectID="_1625228996" r:id="rId17"/>
+          <o:OLEObject Type="Embed" ProgID="Equation.DSMT4" ShapeID="_x0000_i1028" DrawAspect="Content" ObjectID="_1625266346" r:id="rId17"/>
         </w:object>
       </w:r>
       <w:r>
         <w:t xml:space="preserve"> </w:t>
       </w:r>
       <w:r>
-        <w:t>συμβολίζουμε το μοναδιαίο διάνυσμα στη διεύθυνση του διανύσματος</w:t>
+        <w:t xml:space="preserve">συμβολίζουμε το </w:t>
+      </w:r>
+      <w:proofErr w:type="spellStart"/>
+      <w:r>
+        <w:t>μοναδιαίο</w:t>
+      </w:r>
+      <w:proofErr w:type="spellEnd"/>
+      <w:r>
+        <w:t xml:space="preserve"> διάνυσμα στη διεύθυνση του διανύσματος</w:t>
       </w:r>
       <w:r>
         <w:t xml:space="preserve"> </w:t>
@@ -1682,7 +1675,7 @@
           <v:shape id="_x0000_i1029" type="#_x0000_t75" style="width:10.8pt;height:15pt" o:ole="">
             <v:imagedata r:id="rId18" o:title=""/>
           </v:shape>
-          <o:OLEObject Type="Embed" ProgID="Equation.DSMT4" ShapeID="_x0000_i1029" DrawAspect="Content" ObjectID="_1625228997" r:id="rId19"/>
+          <o:OLEObject Type="Embed" ProgID="Equation.DSMT4" ShapeID="_x0000_i1029" DrawAspect="Content" ObjectID="_1625266347" r:id="rId19"/>
         </w:object>
       </w:r>
       <w:r>
@@ -1717,7 +1710,7 @@
           <v:shape id="_x0000_i1030" type="#_x0000_t75" style="width:81.6pt;height:33.6pt" o:ole="">
             <v:imagedata r:id="rId20" o:title=""/>
           </v:shape>
-          <o:OLEObject Type="Embed" ProgID="Equation.DSMT4" ShapeID="_x0000_i1030" DrawAspect="Content" ObjectID="_1625228998" r:id="rId21"/>
+          <o:OLEObject Type="Embed" ProgID="Equation.DSMT4" ShapeID="_x0000_i1030" DrawAspect="Content" ObjectID="_1625266348" r:id="rId21"/>
         </w:object>
       </w:r>
       <w:r>
@@ -1735,7 +1728,7 @@
           <v:shape id="_x0000_i1031" type="#_x0000_t75" style="width:81pt;height:34.2pt" o:ole="">
             <v:imagedata r:id="rId22" o:title=""/>
           </v:shape>
-          <o:OLEObject Type="Embed" ProgID="Equation.DSMT4" ShapeID="_x0000_i1031" DrawAspect="Content" ObjectID="_1625228999" r:id="rId23"/>
+          <o:OLEObject Type="Embed" ProgID="Equation.DSMT4" ShapeID="_x0000_i1031" DrawAspect="Content" ObjectID="_1625266349" r:id="rId23"/>
         </w:object>
       </w:r>
     </w:p>
@@ -1770,7 +1763,7 @@
           <v:shape id="_x0000_i1032" type="#_x0000_t75" style="width:156pt;height:44.4pt" o:ole="">
             <v:imagedata r:id="rId24" o:title=""/>
           </v:shape>
-          <o:OLEObject Type="Embed" ProgID="Equation.DSMT4" ShapeID="_x0000_i1032" DrawAspect="Content" ObjectID="_1625229000" r:id="rId25"/>
+          <o:OLEObject Type="Embed" ProgID="Equation.DSMT4" ShapeID="_x0000_i1032" DrawAspect="Content" ObjectID="_1625266350" r:id="rId25"/>
         </w:object>
       </w:r>
       <w:r>
@@ -1813,7 +1806,7 @@
           <v:shape id="_x0000_i1033" type="#_x0000_t75" style="width:156pt;height:66pt" o:ole="">
             <v:imagedata r:id="rId26" o:title=""/>
           </v:shape>
-          <o:OLEObject Type="Embed" ProgID="Equation.DSMT4" ShapeID="_x0000_i1033" DrawAspect="Content" ObjectID="_1625229001" r:id="rId27"/>
+          <o:OLEObject Type="Embed" ProgID="Equation.DSMT4" ShapeID="_x0000_i1033" DrawAspect="Content" ObjectID="_1625266351" r:id="rId27"/>
         </w:object>
       </w:r>
     </w:p>
@@ -1838,7 +1831,7 @@
         <w:pStyle w:val="2"/>
         <w:ind w:left="-993"/>
       </w:pPr>
-      <w:bookmarkStart w:id="2" w:name="_Toc14595123"/>
+      <w:bookmarkStart w:id="2" w:name="_Toc14653092"/>
       <w:r>
         <w:lastRenderedPageBreak/>
         <w:t xml:space="preserve">Αρχικές </w:t>
@@ -1874,7 +1867,7 @@
           <v:shape id="_x0000_i1034" type="#_x0000_t75" style="width:15.6pt;height:15pt" o:ole="">
             <v:imagedata r:id="rId28" o:title=""/>
           </v:shape>
-          <o:OLEObject Type="Embed" ProgID="Equation.DSMT4" ShapeID="_x0000_i1034" DrawAspect="Content" ObjectID="_1625229002" r:id="rId29"/>
+          <o:OLEObject Type="Embed" ProgID="Equation.DSMT4" ShapeID="_x0000_i1034" DrawAspect="Content" ObjectID="_1625266352" r:id="rId29"/>
         </w:object>
       </w:r>
       <w:r>
@@ -1888,7 +1881,7 @@
           <v:shape id="_x0000_i1035" type="#_x0000_t75" style="width:15.6pt;height:14.4pt" o:ole="">
             <v:imagedata r:id="rId30" o:title=""/>
           </v:shape>
-          <o:OLEObject Type="Embed" ProgID="Equation.DSMT4" ShapeID="_x0000_i1035" DrawAspect="Content" ObjectID="_1625229003" r:id="rId31"/>
+          <o:OLEObject Type="Embed" ProgID="Equation.DSMT4" ShapeID="_x0000_i1035" DrawAspect="Content" ObjectID="_1625266353" r:id="rId31"/>
         </w:object>
       </w:r>
       <w:r>
@@ -1902,7 +1895,7 @@
           <v:shape id="_x0000_i1036" type="#_x0000_t75" style="width:28.2pt;height:20.4pt" o:ole="">
             <v:imagedata r:id="rId32" o:title=""/>
           </v:shape>
-          <o:OLEObject Type="Embed" ProgID="Equation.DSMT4" ShapeID="_x0000_i1036" DrawAspect="Content" ObjectID="_1625229004" r:id="rId33"/>
+          <o:OLEObject Type="Embed" ProgID="Equation.DSMT4" ShapeID="_x0000_i1036" DrawAspect="Content" ObjectID="_1625266354" r:id="rId33"/>
         </w:object>
       </w:r>
       <w:r>
@@ -1916,7 +1909,7 @@
           <v:shape id="_x0000_i1037" type="#_x0000_t75" style="width:79.2pt;height:21.6pt" o:ole="">
             <v:imagedata r:id="rId34" o:title=""/>
           </v:shape>
-          <o:OLEObject Type="Embed" ProgID="Equation.DSMT4" ShapeID="_x0000_i1037" DrawAspect="Content" ObjectID="_1625229005" r:id="rId35"/>
+          <o:OLEObject Type="Embed" ProgID="Equation.DSMT4" ShapeID="_x0000_i1037" DrawAspect="Content" ObjectID="_1625266355" r:id="rId35"/>
         </w:object>
       </w:r>
       <w:r>
@@ -1930,7 +1923,7 @@
           <v:shape id="_x0000_i1038" type="#_x0000_t75" style="width:79.2pt;height:21.6pt" o:ole="">
             <v:imagedata r:id="rId36" o:title=""/>
           </v:shape>
-          <o:OLEObject Type="Embed" ProgID="Equation.DSMT4" ShapeID="_x0000_i1038" DrawAspect="Content" ObjectID="_1625229006" r:id="rId37"/>
+          <o:OLEObject Type="Embed" ProgID="Equation.DSMT4" ShapeID="_x0000_i1038" DrawAspect="Content" ObjectID="_1625266356" r:id="rId37"/>
         </w:object>
       </w:r>
       <w:r>
@@ -2114,7 +2107,7 @@
           <v:shape id="_x0000_i1039" type="#_x0000_t75" style="width:36.6pt;height:15pt" o:ole="">
             <v:imagedata r:id="rId39" o:title=""/>
           </v:shape>
-          <o:OLEObject Type="Embed" ProgID="Equation.DSMT4" ShapeID="_x0000_i1039" DrawAspect="Content" ObjectID="_1625229007" r:id="rId40"/>
+          <o:OLEObject Type="Embed" ProgID="Equation.DSMT4" ShapeID="_x0000_i1039" DrawAspect="Content" ObjectID="_1625266357" r:id="rId40"/>
         </w:object>
       </w:r>
     </w:p>
@@ -2252,7 +2245,7 @@
           <v:shape id="_x0000_i1040" type="#_x0000_t75" style="width:10.8pt;height:15pt" o:ole="">
             <v:imagedata r:id="rId42" o:title=""/>
           </v:shape>
-          <o:OLEObject Type="Embed" ProgID="Equation.DSMT4" ShapeID="_x0000_i1040" DrawAspect="Content" ObjectID="_1625229008" r:id="rId43"/>
+          <o:OLEObject Type="Embed" ProgID="Equation.DSMT4" ShapeID="_x0000_i1040" DrawAspect="Content" ObjectID="_1625266358" r:id="rId43"/>
         </w:object>
       </w:r>
     </w:p>
@@ -2437,7 +2430,7 @@
           <v:shape id="_x0000_i1041" type="#_x0000_t75" style="width:19.8pt;height:15pt" o:ole="">
             <v:imagedata r:id="rId45" o:title=""/>
           </v:shape>
-          <o:OLEObject Type="Embed" ProgID="Equation.DSMT4" ShapeID="_x0000_i1041" DrawAspect="Content" ObjectID="_1625229009" r:id="rId46"/>
+          <o:OLEObject Type="Embed" ProgID="Equation.DSMT4" ShapeID="_x0000_i1041" DrawAspect="Content" ObjectID="_1625266359" r:id="rId46"/>
         </w:object>
       </w:r>
     </w:p>
@@ -2472,7 +2465,7 @@
           <v:shape id="_x0000_i1042" type="#_x0000_t75" style="width:87pt;height:20.4pt" o:ole="">
             <v:imagedata r:id="rId47" o:title=""/>
           </v:shape>
-          <o:OLEObject Type="Embed" ProgID="Equation.DSMT4" ShapeID="_x0000_i1042" DrawAspect="Content" ObjectID="_1625229010" r:id="rId48"/>
+          <o:OLEObject Type="Embed" ProgID="Equation.DSMT4" ShapeID="_x0000_i1042" DrawAspect="Content" ObjectID="_1625266360" r:id="rId48"/>
         </w:object>
       </w:r>
       <w:r>
@@ -2489,7 +2482,7 @@
           <v:shape id="_x0000_i1043" type="#_x0000_t75" style="width:90.6pt;height:20.4pt" o:ole="">
             <v:imagedata r:id="rId49" o:title=""/>
           </v:shape>
-          <o:OLEObject Type="Embed" ProgID="Equation.DSMT4" ShapeID="_x0000_i1043" DrawAspect="Content" ObjectID="_1625229011" r:id="rId50"/>
+          <o:OLEObject Type="Embed" ProgID="Equation.DSMT4" ShapeID="_x0000_i1043" DrawAspect="Content" ObjectID="_1625266361" r:id="rId50"/>
         </w:object>
       </w:r>
       <w:r>
@@ -2521,7 +2514,7 @@
           <v:shape id="_x0000_i1044" type="#_x0000_t75" style="width:9.6pt;height:14.4pt" o:ole="">
             <v:imagedata r:id="rId51" o:title=""/>
           </v:shape>
-          <o:OLEObject Type="Embed" ProgID="Equation.DSMT4" ShapeID="_x0000_i1044" DrawAspect="Content" ObjectID="_1625229012" r:id="rId52"/>
+          <o:OLEObject Type="Embed" ProgID="Equation.DSMT4" ShapeID="_x0000_i1044" DrawAspect="Content" ObjectID="_1625266362" r:id="rId52"/>
         </w:object>
       </w:r>
       <w:r>
@@ -2535,7 +2528,7 @@
           <v:shape id="_x0000_i1045" type="#_x0000_t75" style="width:33pt;height:19.2pt" o:ole="">
             <v:imagedata r:id="rId53" o:title=""/>
           </v:shape>
-          <o:OLEObject Type="Embed" ProgID="Equation.DSMT4" ShapeID="_x0000_i1045" DrawAspect="Content" ObjectID="_1625229013" r:id="rId54"/>
+          <o:OLEObject Type="Embed" ProgID="Equation.DSMT4" ShapeID="_x0000_i1045" DrawAspect="Content" ObjectID="_1625266363" r:id="rId54"/>
         </w:object>
       </w:r>
       <w:r>
@@ -2549,7 +2542,7 @@
           <v:shape id="_x0000_i1046" type="#_x0000_t75" style="width:46.8pt;height:19.2pt" o:ole="">
             <v:imagedata r:id="rId55" o:title=""/>
           </v:shape>
-          <o:OLEObject Type="Embed" ProgID="Equation.DSMT4" ShapeID="_x0000_i1046" DrawAspect="Content" ObjectID="_1625229014" r:id="rId56"/>
+          <o:OLEObject Type="Embed" ProgID="Equation.DSMT4" ShapeID="_x0000_i1046" DrawAspect="Content" ObjectID="_1625266364" r:id="rId56"/>
         </w:object>
       </w:r>
       <w:r>
@@ -2563,7 +2556,7 @@
           <v:shape id="_x0000_i1047" type="#_x0000_t75" style="width:45.6pt;height:19.2pt" o:ole="">
             <v:imagedata r:id="rId57" o:title=""/>
           </v:shape>
-          <o:OLEObject Type="Embed" ProgID="Equation.DSMT4" ShapeID="_x0000_i1047" DrawAspect="Content" ObjectID="_1625229015" r:id="rId58"/>
+          <o:OLEObject Type="Embed" ProgID="Equation.DSMT4" ShapeID="_x0000_i1047" DrawAspect="Content" ObjectID="_1625266365" r:id="rId58"/>
         </w:object>
       </w:r>
       <w:r>
@@ -2577,7 +2570,7 @@
         <w:pStyle w:val="2"/>
         <w:ind w:left="-993"/>
       </w:pPr>
-      <w:bookmarkStart w:id="3" w:name="_Toc14595124"/>
+      <w:bookmarkStart w:id="3" w:name="_Toc14653093"/>
       <w:r>
         <w:t>Βάση Κανόνων</w:t>
       </w:r>
@@ -2606,7 +2599,7 @@
           <v:shape id="_x0000_i1048" type="#_x0000_t75" style="width:40.8pt;height:15.6pt" o:ole="">
             <v:imagedata r:id="rId59" o:title=""/>
           </v:shape>
-          <o:OLEObject Type="Embed" ProgID="Equation.DSMT4" ShapeID="_x0000_i1048" DrawAspect="Content" ObjectID="_1625229016" r:id="rId60"/>
+          <o:OLEObject Type="Embed" ProgID="Equation.DSMT4" ShapeID="_x0000_i1048" DrawAspect="Content" ObjectID="_1625266366" r:id="rId60"/>
         </w:object>
       </w:r>
       <w:r>
@@ -3020,7 +3013,7 @@
           <v:shape id="_x0000_i1049" type="#_x0000_t75" style="width:9.6pt;height:14.4pt" o:ole="">
             <v:imagedata r:id="rId51" o:title=""/>
           </v:shape>
-          <o:OLEObject Type="Embed" ProgID="Equation.DSMT4" ShapeID="_x0000_i1049" DrawAspect="Content" ObjectID="_1625229017" r:id="rId66"/>
+          <o:OLEObject Type="Embed" ProgID="Equation.DSMT4" ShapeID="_x0000_i1049" DrawAspect="Content" ObjectID="_1625266367" r:id="rId66"/>
         </w:object>
       </w:r>
       <w:r>
@@ -3089,7 +3082,7 @@
           <v:shape id="_x0000_i1050" type="#_x0000_t75" style="width:9.6pt;height:14.4pt" o:ole="">
             <v:imagedata r:id="rId51" o:title=""/>
           </v:shape>
-          <o:OLEObject Type="Embed" ProgID="Equation.DSMT4" ShapeID="_x0000_i1050" DrawAspect="Content" ObjectID="_1625229018" r:id="rId67"/>
+          <o:OLEObject Type="Embed" ProgID="Equation.DSMT4" ShapeID="_x0000_i1050" DrawAspect="Content" ObjectID="_1625266368" r:id="rId67"/>
         </w:object>
       </w:r>
       <w:r>
@@ -3135,7 +3128,7 @@
           <v:shape id="_x0000_i1051" type="#_x0000_t75" style="width:9.6pt;height:14.4pt" o:ole="">
             <v:imagedata r:id="rId51" o:title=""/>
           </v:shape>
-          <o:OLEObject Type="Embed" ProgID="Equation.DSMT4" ShapeID="_x0000_i1051" DrawAspect="Content" ObjectID="_1625229019" r:id="rId68"/>
+          <o:OLEObject Type="Embed" ProgID="Equation.DSMT4" ShapeID="_x0000_i1051" DrawAspect="Content" ObjectID="_1625266369" r:id="rId68"/>
         </w:object>
       </w:r>
       <w:r>
@@ -3167,7 +3160,7 @@
         <w:pStyle w:val="2"/>
         <w:ind w:left="-993"/>
       </w:pPr>
-      <w:bookmarkStart w:id="4" w:name="_Toc14595125"/>
+      <w:bookmarkStart w:id="4" w:name="_Toc14653094"/>
       <w:r>
         <w:lastRenderedPageBreak/>
         <w:t>Αποτελέσματα</w:t>
@@ -3216,7 +3209,7 @@
           <v:shape id="_x0000_i1052" type="#_x0000_t75" style="width:9.6pt;height:14.4pt" o:ole="">
             <v:imagedata r:id="rId51" o:title=""/>
           </v:shape>
-          <o:OLEObject Type="Embed" ProgID="Equation.DSMT4" ShapeID="_x0000_i1052" DrawAspect="Content" ObjectID="_1625229020" r:id="rId69"/>
+          <o:OLEObject Type="Embed" ProgID="Equation.DSMT4" ShapeID="_x0000_i1052" DrawAspect="Content" ObjectID="_1625266370" r:id="rId69"/>
         </w:object>
       </w:r>
       <w:r>
@@ -3334,7 +3327,7 @@
           <v:shape id="_x0000_i1053" type="#_x0000_t75" style="width:34.2pt;height:19.2pt" o:ole="">
             <v:imagedata r:id="rId71" o:title=""/>
           </v:shape>
-          <o:OLEObject Type="Embed" ProgID="Equation.DSMT4" ShapeID="_x0000_i1053" DrawAspect="Content" ObjectID="_1625229021" r:id="rId72"/>
+          <o:OLEObject Type="Embed" ProgID="Equation.DSMT4" ShapeID="_x0000_i1053" DrawAspect="Content" ObjectID="_1625266371" r:id="rId72"/>
         </w:object>
       </w:r>
     </w:p>
@@ -3449,7 +3442,7 @@
           <v:shape id="_x0000_i1054" type="#_x0000_t75" style="width:46.8pt;height:19.2pt" o:ole="">
             <v:imagedata r:id="rId74" o:title=""/>
           </v:shape>
-          <o:OLEObject Type="Embed" ProgID="Equation.DSMT4" ShapeID="_x0000_i1054" DrawAspect="Content" ObjectID="_1625229022" r:id="rId75"/>
+          <o:OLEObject Type="Embed" ProgID="Equation.DSMT4" ShapeID="_x0000_i1054" DrawAspect="Content" ObjectID="_1625266372" r:id="rId75"/>
         </w:object>
       </w:r>
     </w:p>
@@ -3556,7 +3549,7 @@
           <v:shape id="_x0000_i1055" type="#_x0000_t75" style="width:46.8pt;height:19.2pt" o:ole="">
             <v:imagedata r:id="rId77" o:title=""/>
           </v:shape>
-          <o:OLEObject Type="Embed" ProgID="Equation.DSMT4" ShapeID="_x0000_i1055" DrawAspect="Content" ObjectID="_1625229023" r:id="rId78"/>
+          <o:OLEObject Type="Embed" ProgID="Equation.DSMT4" ShapeID="_x0000_i1055" DrawAspect="Content" ObjectID="_1625266373" r:id="rId78"/>
         </w:object>
       </w:r>
     </w:p>
@@ -3583,7 +3576,7 @@
           <v:shape id="_x0000_i1056" type="#_x0000_t75" style="width:90.6pt;height:20.4pt" o:ole="">
             <v:imagedata r:id="rId49" o:title=""/>
           </v:shape>
-          <o:OLEObject Type="Embed" ProgID="Equation.DSMT4" ShapeID="_x0000_i1056" DrawAspect="Content" ObjectID="_1625229024" r:id="rId79"/>
+          <o:OLEObject Type="Embed" ProgID="Equation.DSMT4" ShapeID="_x0000_i1056" DrawAspect="Content" ObjectID="_1625266374" r:id="rId79"/>
         </w:object>
       </w:r>
       <w:r>
@@ -3606,7 +3599,7 @@
           <v:shape id="_x0000_i1057" type="#_x0000_t75" style="width:33.6pt;height:16.2pt" o:ole="">
             <v:imagedata r:id="rId80" o:title=""/>
           </v:shape>
-          <o:OLEObject Type="Embed" ProgID="Equation.DSMT4" ShapeID="_x0000_i1057" DrawAspect="Content" ObjectID="_1625229025" r:id="rId81"/>
+          <o:OLEObject Type="Embed" ProgID="Equation.DSMT4" ShapeID="_x0000_i1057" DrawAspect="Content" ObjectID="_1625266375" r:id="rId81"/>
         </w:object>
       </w:r>
       <w:r>
@@ -3670,7 +3663,7 @@
         <w:pStyle w:val="2"/>
         <w:ind w:left="-993"/>
       </w:pPr>
-      <w:bookmarkStart w:id="5" w:name="_Toc14595126"/>
+      <w:bookmarkStart w:id="5" w:name="_Toc14653095"/>
       <w:r>
         <w:t>Βελτ</w:t>
       </w:r>
@@ -3775,7 +3768,7 @@
           <v:shape id="_x0000_i1058" type="#_x0000_t75" style="width:79.2pt;height:21.6pt" o:ole="">
             <v:imagedata r:id="rId36" o:title=""/>
           </v:shape>
-          <o:OLEObject Type="Embed" ProgID="Equation.DSMT4" ShapeID="_x0000_i1058" DrawAspect="Content" ObjectID="_1625229026" r:id="rId82"/>
+          <o:OLEObject Type="Embed" ProgID="Equation.DSMT4" ShapeID="_x0000_i1058" DrawAspect="Content" ObjectID="_1625266376" r:id="rId82"/>
         </w:object>
       </w:r>
       <w:r>
@@ -3789,7 +3782,7 @@
           <v:shape id="_x0000_i1059" type="#_x0000_t75" style="width:79.2pt;height:21.6pt" o:ole="">
             <v:imagedata r:id="rId83" o:title=""/>
           </v:shape>
-          <o:OLEObject Type="Embed" ProgID="Equation.DSMT4" ShapeID="_x0000_i1059" DrawAspect="Content" ObjectID="_1625229027" r:id="rId84"/>
+          <o:OLEObject Type="Embed" ProgID="Equation.DSMT4" ShapeID="_x0000_i1059" DrawAspect="Content" ObjectID="_1625266377" r:id="rId84"/>
         </w:object>
       </w:r>
       <w:r>
@@ -3840,7 +3833,7 @@
           <v:shape id="_x0000_i1060" type="#_x0000_t75" style="width:18.6pt;height:14.4pt" o:ole="">
             <v:imagedata r:id="rId85" o:title=""/>
           </v:shape>
-          <o:OLEObject Type="Embed" ProgID="Equation.DSMT4" ShapeID="_x0000_i1060" DrawAspect="Content" ObjectID="_1625229028" r:id="rId86"/>
+          <o:OLEObject Type="Embed" ProgID="Equation.DSMT4" ShapeID="_x0000_i1060" DrawAspect="Content" ObjectID="_1625266378" r:id="rId86"/>
         </w:object>
       </w:r>
       <w:r>
@@ -3981,7 +3974,7 @@
           <v:shape id="_x0000_i1061" type="#_x0000_t75" style="width:19.2pt;height:15pt" o:ole="">
             <v:imagedata r:id="rId88" o:title=""/>
           </v:shape>
-          <o:OLEObject Type="Embed" ProgID="Equation.DSMT4" ShapeID="_x0000_i1061" DrawAspect="Content" ObjectID="_1625229029" r:id="rId89"/>
+          <o:OLEObject Type="Embed" ProgID="Equation.DSMT4" ShapeID="_x0000_i1061" DrawAspect="Content" ObjectID="_1625266379" r:id="rId89"/>
         </w:object>
       </w:r>
     </w:p>
@@ -4007,7 +4000,7 @@
           <v:shape id="_x0000_i1062" type="#_x0000_t75" style="width:9.6pt;height:14.4pt" o:ole="">
             <v:imagedata r:id="rId51" o:title=""/>
           </v:shape>
-          <o:OLEObject Type="Embed" ProgID="Equation.DSMT4" ShapeID="_x0000_i1062" DrawAspect="Content" ObjectID="_1625229030" r:id="rId90"/>
+          <o:OLEObject Type="Embed" ProgID="Equation.DSMT4" ShapeID="_x0000_i1062" DrawAspect="Content" ObjectID="_1625266380" r:id="rId90"/>
         </w:object>
       </w:r>
       <w:r>
@@ -4143,7 +4136,7 @@
           <v:shape id="_x0000_i1063" type="#_x0000_t75" style="width:34.2pt;height:19.2pt" o:ole="">
             <v:imagedata r:id="rId92" o:title=""/>
           </v:shape>
-          <o:OLEObject Type="Embed" ProgID="Equation.DSMT4" ShapeID="_x0000_i1063" DrawAspect="Content" ObjectID="_1625229031" r:id="rId93"/>
+          <o:OLEObject Type="Embed" ProgID="Equation.DSMT4" ShapeID="_x0000_i1063" DrawAspect="Content" ObjectID="_1625266381" r:id="rId93"/>
         </w:object>
       </w:r>
       <w:r>
@@ -4294,7 +4287,7 @@
           <v:shape id="_x0000_i1064" type="#_x0000_t75" style="width:46.8pt;height:19.2pt" o:ole="">
             <v:imagedata r:id="rId95" o:title=""/>
           </v:shape>
-          <o:OLEObject Type="Embed" ProgID="Equation.DSMT4" ShapeID="_x0000_i1064" DrawAspect="Content" ObjectID="_1625229032" r:id="rId96"/>
+          <o:OLEObject Type="Embed" ProgID="Equation.DSMT4" ShapeID="_x0000_i1064" DrawAspect="Content" ObjectID="_1625266382" r:id="rId96"/>
         </w:object>
       </w:r>
     </w:p>
@@ -4433,7 +4426,7 @@
           <v:shape id="_x0000_i1065" type="#_x0000_t75" style="width:46.8pt;height:19.2pt" o:ole="">
             <v:imagedata r:id="rId77" o:title=""/>
           </v:shape>
-          <o:OLEObject Type="Embed" ProgID="Equation.DSMT4" ShapeID="_x0000_i1065" DrawAspect="Content" ObjectID="_1625229033" r:id="rId98"/>
+          <o:OLEObject Type="Embed" ProgID="Equation.DSMT4" ShapeID="_x0000_i1065" DrawAspect="Content" ObjectID="_1625266383" r:id="rId98"/>
         </w:object>
       </w:r>
     </w:p>
@@ -4511,7 +4504,7 @@
           <v:shape id="_x0000_i1066" type="#_x0000_t75" style="width:33pt;height:16.2pt" o:ole="">
             <v:imagedata r:id="rId99" o:title=""/>
           </v:shape>
-          <o:OLEObject Type="Embed" ProgID="Equation.DSMT4" ShapeID="_x0000_i1066" DrawAspect="Content" ObjectID="_1625229034" r:id="rId100"/>
+          <o:OLEObject Type="Embed" ProgID="Equation.DSMT4" ShapeID="_x0000_i1066" DrawAspect="Content" ObjectID="_1625266384" r:id="rId100"/>
         </w:object>
       </w:r>
       <w:r>
@@ -4525,7 +4518,7 @@
           <v:shape id="_x0000_i1067" type="#_x0000_t75" style="width:12.6pt;height:18pt" o:ole="">
             <v:imagedata r:id="rId101" o:title=""/>
           </v:shape>
-          <o:OLEObject Type="Embed" ProgID="Equation.DSMT4" ShapeID="_x0000_i1067" DrawAspect="Content" ObjectID="_1625229035" r:id="rId102"/>
+          <o:OLEObject Type="Embed" ProgID="Equation.DSMT4" ShapeID="_x0000_i1067" DrawAspect="Content" ObjectID="_1625266385" r:id="rId102"/>
         </w:object>
       </w:r>
       <w:r>
@@ -4551,7 +4544,7 @@
         </w:rPr>
       </w:pPr>
       <w:bookmarkStart w:id="6" w:name="_Toc14550412"/>
-      <w:bookmarkStart w:id="7" w:name="_Toc14595127"/>
+      <w:bookmarkStart w:id="7" w:name="_Toc14653096"/>
       <w:r>
         <w:lastRenderedPageBreak/>
         <w:t xml:space="preserve">Αρχεία </w:t>
@@ -4561,15 +4554,6 @@
           <w:lang w:val="en-US"/>
         </w:rPr>
         <w:t>MATLAB</w:t>
-      </w:r>
-      <w:r>
-        <w:t xml:space="preserve"> και </w:t>
-      </w:r>
-      <w:r>
-        <w:rPr>
-          <w:lang w:val="en-US"/>
-        </w:rPr>
-        <w:t>SIMULINK</w:t>
       </w:r>
       <w:bookmarkEnd w:id="6"/>
       <w:bookmarkEnd w:id="7"/>
@@ -4590,6 +4574,7 @@
         </w:numPr>
         <w:ind w:left="-284"/>
       </w:pPr>
+      <w:proofErr w:type="gramStart"/>
       <w:r>
         <w:rPr>
           <w:lang w:val="en-US"/>
@@ -4612,7 +4597,11 @@
         <w:t>m</w:t>
       </w:r>
       <w:r>
-        <w:t xml:space="preserve"> : </w:t>
+        <w:t xml:space="preserve"> :</w:t>
+      </w:r>
+      <w:proofErr w:type="gramEnd"/>
+      <w:r>
+        <w:t xml:space="preserve"> </w:t>
       </w:r>
       <w:r>
         <w:rPr>
@@ -4663,6 +4652,7 @@
         </w:numPr>
         <w:ind w:left="-284"/>
       </w:pPr>
+      <w:proofErr w:type="gramStart"/>
       <w:r>
         <w:rPr>
           <w:lang w:val="en-US"/>
@@ -4685,7 +4675,11 @@
         <w:t>fis</w:t>
       </w:r>
       <w:r>
-        <w:t xml:space="preserve"> : </w:t>
+        <w:t xml:space="preserve"> :</w:t>
+      </w:r>
+      <w:proofErr w:type="gramEnd"/>
+      <w:r>
+        <w:t xml:space="preserve"> </w:t>
       </w:r>
       <w:r>
         <w:rPr>
@@ -4764,6 +4758,7 @@
         </w:numPr>
         <w:ind w:left="-284"/>
       </w:pPr>
+      <w:proofErr w:type="gramStart"/>
       <w:r>
         <w:rPr>
           <w:lang w:val="en-US"/>
@@ -4786,7 +4781,11 @@
         <w:t>fis</w:t>
       </w:r>
       <w:r>
-        <w:t xml:space="preserve"> : </w:t>
+        <w:t xml:space="preserve"> :</w:t>
+      </w:r>
+      <w:proofErr w:type="gramEnd"/>
+      <w:r>
+        <w:t xml:space="preserve"> </w:t>
       </w:r>
       <w:r>
         <w:rPr>
@@ -4854,6 +4853,8 @@
       <w:r>
         <w:t>.</w:t>
       </w:r>
+      <w:bookmarkStart w:id="8" w:name="_GoBack"/>
+      <w:bookmarkEnd w:id="8"/>
     </w:p>
     <w:sectPr>
       <w:headerReference w:type="even" r:id="rId103"/>
@@ -5222,8 +5223,6 @@
       </w:rPr>
       <w:t>0</w:t>
     </w:r>
-    <w:bookmarkStart w:id="8" w:name="_GoBack"/>
-    <w:bookmarkEnd w:id="8"/>
     <w:r>
       <w:rPr>
         <w:lang w:val="en-US"/>
@@ -6955,7 +6954,7 @@
 </file>
 
 <file path=customXml/itemProps1.xml><?xml version="1.0" encoding="utf-8"?>
-<ds:datastoreItem xmlns:ds="http://schemas.openxmlformats.org/officeDocument/2006/customXml" ds:itemID="{E9EC2D4B-5EF3-4548-BC4B-C3A7A9609CF6}">
+<ds:datastoreItem xmlns:ds="http://schemas.openxmlformats.org/officeDocument/2006/customXml" ds:itemID="{67B30226-46C5-4D69-91E1-9CC1F35AB0F1}">
   <ds:schemaRefs>
     <ds:schemaRef ds:uri="http://schemas.openxmlformats.org/officeDocument/2006/bibliography"/>
   </ds:schemaRefs>

</xml_diff>